<commit_message>
patch 1.11: More small changes, needs final binary battle
</commit_message>
<xml_diff>
--- a/Documents/Ascii_Art_for_Project.docx
+++ b/Documents/Ascii_Art_for_Project.docx
@@ -1013,27 +1013,7 @@
           <w:sz w:val="21"/>
           <w:szCs w:val="21"/>
         </w:rPr>
-        <w:t xml:space="preserve">  </w:t>
-      </w:r>
-      <w:r>
-        <w:rPr>
-          <w:rFonts w:ascii="Consolas" w:hAnsi="Consolas"/>
-          <w:b/>
-          <w:bCs/>
-          <w:sz w:val="21"/>
-          <w:szCs w:val="21"/>
-        </w:rPr>
-        <w:t xml:space="preserve">    </w:t>
-      </w:r>
-      <w:r>
-        <w:rPr>
-          <w:rFonts w:ascii="Consolas" w:hAnsi="Consolas"/>
-          <w:b/>
-          <w:bCs/>
-          <w:sz w:val="21"/>
-          <w:szCs w:val="21"/>
-        </w:rPr>
-        <w:t xml:space="preserve"> /       '----'       \</w:t>
+        <w:t xml:space="preserve">       /       '----'       \</w:t>
       </w:r>
     </w:p>
     <w:p>
@@ -1459,6 +1439,16 @@
           <w:sz w:val="21"/>
           <w:szCs w:val="21"/>
         </w:rPr>
+        <w:t xml:space="preserve">          </w:t>
+      </w:r>
+      <w:r>
+        <w:rPr>
+          <w:rFonts w:ascii="Consolas" w:hAnsi="Consolas"/>
+          <w:b/>
+          <w:bCs/>
+          <w:sz w:val="21"/>
+          <w:szCs w:val="21"/>
+        </w:rPr>
         <w:t>|_|_|</w:t>
       </w:r>
     </w:p>
@@ -1606,29 +1596,27 @@
           <w:sz w:val="21"/>
           <w:szCs w:val="21"/>
         </w:rPr>
-        <w:t xml:space="preserve">  \==-|     \     </w:t>
-      </w:r>
-      <w:proofErr w:type="gramStart"/>
-      <w:r>
-        <w:rPr>
-          <w:rFonts w:ascii="Consolas" w:hAnsi="Consolas"/>
-          <w:b/>
-          <w:bCs/>
-          <w:sz w:val="21"/>
-          <w:szCs w:val="21"/>
-        </w:rPr>
-        <w:t>|  2</w:t>
-      </w:r>
-      <w:proofErr w:type="gramEnd"/>
-      <w:r>
-        <w:rPr>
-          <w:rFonts w:ascii="Consolas" w:hAnsi="Consolas"/>
-          <w:b/>
-          <w:bCs/>
-          <w:sz w:val="21"/>
-          <w:szCs w:val="21"/>
-        </w:rPr>
-        <w:t>D  |     /     |----|~~/</w:t>
+        <w:t xml:space="preserve">  \==-|     \     |  </w:t>
+      </w:r>
+      <w:r>
+        <w:rPr>
+          <w:rFonts w:ascii="Consolas" w:hAnsi="Consolas"/>
+          <w:b/>
+          <w:bCs/>
+          <w:sz w:val="21"/>
+          <w:szCs w:val="21"/>
+        </w:rPr>
+        <w:t xml:space="preserve">  </w:t>
+      </w:r>
+      <w:r>
+        <w:rPr>
+          <w:rFonts w:ascii="Consolas" w:hAnsi="Consolas"/>
+          <w:b/>
+          <w:bCs/>
+          <w:sz w:val="21"/>
+          <w:szCs w:val="21"/>
+        </w:rPr>
+        <w:t xml:space="preserve">  |     /     |----|~~/</w:t>
       </w:r>
     </w:p>
     <w:p>

</xml_diff>